<commit_message>
Store BD : TD3
</commit_message>
<xml_diff>
--- a/AP3.0/Java/ExerciceFormes/JAVA_TD.docx
+++ b/AP3.0/Java/ExerciceFormes/JAVA_TD.docx
@@ -6,9 +6,31 @@
       <w:pPr>
         <w:jc w:val="center"/>
         <w:rPr>
+          <w:rFonts w:ascii="Gill Sans Ultra Bold" w:hAnsi="Gill Sans Ultra Bold" w:cstheme="minorHAnsi"/>
+          <w:b/>
+          <w:sz w:val="44"/>
+          <w:szCs w:val="24"/>
+          <w:lang w:val="fr-FR"/>
+        </w:rPr>
+      </w:pPr>
+      <w:r>
+        <w:rPr>
+          <w:rFonts w:ascii="Gill Sans Ultra Bold" w:hAnsi="Gill Sans Ultra Bold" w:cstheme="minorHAnsi"/>
+          <w:b/>
+          <w:sz w:val="44"/>
+          <w:szCs w:val="24"/>
+          <w:lang w:val="fr-FR"/>
+        </w:rPr>
+        <w:t>JAVA TD</w:t>
+      </w:r>
+    </w:p>
+    <w:p>
+      <w:pPr>
+        <w:jc w:val="center"/>
+        <w:rPr>
           <w:rFonts w:cstheme="minorHAnsi"/>
           <w:b/>
-          <w:sz w:val="40"/>
+          <w:sz w:val="32"/>
           <w:szCs w:val="24"/>
           <w:lang w:val="fr-FR"/>
         </w:rPr>
@@ -17,25 +39,35 @@
         <w:rPr>
           <w:rFonts w:cstheme="minorHAnsi"/>
           <w:b/>
-          <w:sz w:val="40"/>
-          <w:szCs w:val="24"/>
-          <w:lang w:val="fr-FR"/>
-        </w:rPr>
-        <w:t>JAVA TD</w:t>
-      </w:r>
-    </w:p>
-    <w:p>
-      <w:pPr>
-        <w:rPr>
-          <w:rFonts w:ascii="Cambria" w:hAnsi="Cambria"/>
-          <w:b/>
-          <w:sz w:val="24"/>
-          <w:szCs w:val="24"/>
-          <w:lang w:val="fr-FR"/>
-        </w:rPr>
-      </w:pPr>
-      <w:bookmarkStart w:id="0" w:name="_GoBack"/>
-      <w:bookmarkEnd w:id="0"/>
+          <w:sz w:val="32"/>
+          <w:szCs w:val="24"/>
+          <w:lang w:val="fr-FR"/>
+        </w:rPr>
+        <w:t>Lê Nguyễn Minh Hương</w:t>
+      </w:r>
+    </w:p>
+    <w:p>
+      <w:pPr>
+        <w:rPr>
+          <w:rFonts w:ascii="Cambria" w:hAnsi="Cambria"/>
+          <w:b/>
+          <w:sz w:val="24"/>
+          <w:szCs w:val="24"/>
+          <w:u w:val="single"/>
+          <w:lang w:val="fr-FR"/>
+        </w:rPr>
+      </w:pPr>
+    </w:p>
+    <w:p>
+      <w:pPr>
+        <w:rPr>
+          <w:rFonts w:ascii="Cambria" w:hAnsi="Cambria"/>
+          <w:b/>
+          <w:sz w:val="24"/>
+          <w:szCs w:val="24"/>
+          <w:lang w:val="fr-FR"/>
+        </w:rPr>
+      </w:pPr>
       <w:r>
         <w:rPr>
           <w:rFonts w:ascii="Cambria" w:hAnsi="Cambria"/>
@@ -119,7 +151,25 @@
           <w:lang w:val="fr-FR"/>
         </w:rPr>
         <w:br/>
-        <w:t>- la classe VisualiseurDeFormes hérite de la classe Jframe</w:t>
+        <w:t>- la classe Visualiseu</w:t>
+      </w:r>
+      <w:r>
+        <w:rPr>
+          <w:rFonts w:ascii="Cambria" w:hAnsi="Cambria"/>
+          <w:sz w:val="24"/>
+          <w:szCs w:val="24"/>
+          <w:lang w:val="fr-FR"/>
+        </w:rPr>
+        <w:t>rDeFormes hérite de la classe JF</w:t>
+      </w:r>
+      <w:r>
+        <w:rPr>
+          <w:rFonts w:ascii="Cambria" w:hAnsi="Cambria"/>
+          <w:sz w:val="24"/>
+          <w:szCs w:val="24"/>
+          <w:lang w:val="fr-FR"/>
+        </w:rPr>
+        <w:t>rame</w:t>
       </w:r>
       <w:r>
         <w:rPr>
@@ -129,7 +179,25 @@
           <w:lang w:val="fr-FR"/>
         </w:rPr>
         <w:br/>
-        <w:t>- la classe ZoneDeDessin hérite de la classe Jpanel</w:t>
+        <w:t>- la classe Zon</w:t>
+      </w:r>
+      <w:r>
+        <w:rPr>
+          <w:rFonts w:ascii="Cambria" w:hAnsi="Cambria"/>
+          <w:sz w:val="24"/>
+          <w:szCs w:val="24"/>
+          <w:lang w:val="fr-FR"/>
+        </w:rPr>
+        <w:t>eDeDessin hérite de la classe JP</w:t>
+      </w:r>
+      <w:r>
+        <w:rPr>
+          <w:rFonts w:ascii="Cambria" w:hAnsi="Cambria"/>
+          <w:sz w:val="24"/>
+          <w:szCs w:val="24"/>
+          <w:lang w:val="fr-FR"/>
+        </w:rPr>
+        <w:t>anel</w:t>
       </w:r>
       <w:r>
         <w:rPr>
@@ -191,7 +259,16 @@
           <w:szCs w:val="24"/>
           <w:lang w:val="fr-FR"/>
         </w:rPr>
-        <w:t xml:space="preserve"> cette fonction sera surdéfinie par d’autres classes de fa</w:t>
+        <w:t xml:space="preserve"> cette fonction sera re</w:t>
+      </w:r>
+      <w:r>
+        <w:rPr>
+          <w:rFonts w:ascii="Cambria" w:hAnsi="Cambria"/>
+          <w:sz w:val="24"/>
+          <w:szCs w:val="24"/>
+          <w:lang w:val="fr-FR"/>
+        </w:rPr>
+        <w:t>définie par d’autres classes de fa</w:t>
       </w:r>
       <w:r>
         <w:rPr>
@@ -237,7 +314,16 @@
           <w:szCs w:val="24"/>
           <w:lang w:val="fr-FR"/>
         </w:rPr>
-        <w:t xml:space="preserve"> et dont les subclasses se comportent différemment.</w:t>
+        <w:t xml:space="preserve"> et dont les sous-</w:t>
+      </w:r>
+      <w:r>
+        <w:rPr>
+          <w:rFonts w:ascii="Cambria" w:hAnsi="Cambria"/>
+          <w:sz w:val="24"/>
+          <w:szCs w:val="24"/>
+          <w:lang w:val="fr-FR"/>
+        </w:rPr>
+        <w:t>classes se comportent différemment.</w:t>
       </w:r>
       <w:r>
         <w:rPr>
@@ -733,6 +819,7 @@
           <w:rFonts w:ascii="Consolas" w:hAnsi="Consolas" w:cs="Consolas"/>
           <w:lang w:val="fr-FR"/>
         </w:rPr>
+        <w:lastRenderedPageBreak/>
         <w:t xml:space="preserve">new </w:t>
       </w:r>
       <w:r>
@@ -877,7 +964,6 @@
           <w:rFonts w:ascii="Consolas" w:hAnsi="Consolas" w:cs="Consolas"/>
           <w:lang w:val="fr-FR"/>
         </w:rPr>
-        <w:lastRenderedPageBreak/>
         <w:t xml:space="preserve">new </w:t>
       </w:r>
       <w:r>
@@ -1796,6 +1882,7 @@
           <w:rFonts w:ascii="Consolas" w:hAnsi="Consolas" w:cs="Consolas"/>
           <w:b/>
         </w:rPr>
+        <w:lastRenderedPageBreak/>
         <w:t>m_formes.add( new String( "Texte" ) );</w:t>
       </w:r>
       <w:r>
@@ -1909,15 +1996,7 @@
           <w:rFonts w:ascii="Consolas" w:hAnsi="Consolas" w:cs="Consolas"/>
           <w:i/>
         </w:rPr>
-        <w:t xml:space="preserve">: </w:t>
-      </w:r>
-      <w:r>
-        <w:rPr>
-          <w:rFonts w:ascii="Consolas" w:hAnsi="Consolas" w:cs="Consolas"/>
-          <w:i/>
-        </w:rPr>
-        <w:lastRenderedPageBreak/>
-        <w:t>java.lang.</w:t>
+        <w:t>: java.lang.</w:t>
       </w:r>
       <w:r>
         <w:rPr>
@@ -1988,14 +2067,8 @@
         </w:rPr>
         <w:t>)</w:t>
       </w:r>
-      <w:r>
-        <w:rPr>
-          <w:rFonts w:ascii="Consolas" w:hAnsi="Consolas" w:cs="Consolas"/>
-          <w:i/>
-          <w:lang w:val="fr-FR"/>
-        </w:rPr>
-        <w:br/>
-      </w:r>
+      <w:bookmarkStart w:id="0" w:name="_GoBack"/>
+      <w:bookmarkEnd w:id="0"/>
     </w:p>
     <w:p>
       <w:pPr>

</xml_diff>